<commit_message>
Extended the concept with a design paragraph
</commit_message>
<xml_diff>
--- a/Weather Map/_Project Management/Concept.docx
+++ b/Weather Map/_Project Management/Concept.docx
@@ -4157,10 +4157,49 @@
         <w:t xml:space="preserve">(allgemeine Wetterlage, Temperaturen, Wind und Pollenbelastung) </w:t>
       </w:r>
       <w:r>
-        <w:t>für die nächsten sieben Tage</w:t>
-      </w:r>
-      <w:r>
-        <w:t xml:space="preserve"> zu sehen sind.</w:t>
+        <w:t xml:space="preserve">für sieben </w:t>
+      </w:r>
+      <w:r>
+        <w:t>Regionen</w:t>
+      </w:r>
+      <w:r>
+        <w:t xml:space="preserve"> der Schweiz </w:t>
+      </w:r>
+      <w:r>
+        <w:t>(</w:t>
+      </w:r>
+      <w:r>
+        <w:t>Genf, Wallis, Tessin, Graubünden, Zürich, Bern, Basel</w:t>
+      </w:r>
+      <w:r>
+        <w:t xml:space="preserve">) </w:t>
+      </w:r>
+      <w:r>
+        <w:t xml:space="preserve">für </w:t>
+      </w:r>
+      <w:r>
+        <w:t xml:space="preserve">den aktuellen </w:t>
+      </w:r>
+      <w:r>
+        <w:t xml:space="preserve">Tag </w:t>
+      </w:r>
+      <w:r>
+        <w:t>sowie die</w:t>
+      </w:r>
+      <w:r>
+        <w:t xml:space="preserve"> nächsten </w:t>
+      </w:r>
+      <w:r>
+        <w:t>sechs</w:t>
+      </w:r>
+      <w:r>
+        <w:t xml:space="preserve"> </w:t>
+      </w:r>
+      <w:r>
+        <w:t xml:space="preserve">Tage </w:t>
+      </w:r>
+      <w:r>
+        <w:t>zu sehen sind.</w:t>
       </w:r>
     </w:p>
     <w:p>
@@ -4168,7 +4207,7 @@
         <w:pStyle w:val="berschrift1"/>
       </w:pPr>
       <w:r>
-        <w:t>Inhalt</w:t>
+        <w:t>Navigation</w:t>
       </w:r>
     </w:p>
     <w:p>
@@ -4279,13 +4318,7 @@
         <w:t>n</w:t>
       </w:r>
       <w:r>
-        <w:t xml:space="preserve"> hin- und </w:t>
-      </w:r>
-      <w:r>
-        <w:t xml:space="preserve"> </w:t>
-      </w:r>
-      <w:r>
-        <w:t>hergewechselt werden (hier Violett markiert).</w:t>
+        <w:t xml:space="preserve"> hin- und hergewechselt werden (hier Violett markiert).</w:t>
       </w:r>
     </w:p>
     <w:p>
@@ -4317,8 +4350,6 @@
       <w:r>
         <w:t>Karten</w:t>
       </w:r>
-      <w:bookmarkStart w:id="0" w:name="_GoBack"/>
-      <w:bookmarkEnd w:id="0"/>
     </w:p>
     <w:p>
       <w:pPr>
@@ -4339,6 +4370,35 @@
       </w:pPr>
       <w:r>
         <w:lastRenderedPageBreak/>
+        <w:t>Design</w:t>
+      </w:r>
+    </w:p>
+    <w:p>
+      <w:r>
+        <w:t xml:space="preserve">Die Webseite wird schlicht gehalten und der Fokus </w:t>
+      </w:r>
+      <w:r>
+        <w:t>liegt auf dem Inhalt.</w:t>
+      </w:r>
+    </w:p>
+    <w:p>
+      <w:bookmarkStart w:id="0" w:name="_GoBack"/>
+      <w:bookmarkEnd w:id="0"/>
+      <w:r>
+        <w:t>Die Wetterdaten werden mit Symbolen (allgemeine Wetterlage, Wind und Pollenbelastung) und Text (Temperatur und Wind)</w:t>
+      </w:r>
+      <w:r>
+        <w:t xml:space="preserve"> in jeder Region</w:t>
+      </w:r>
+      <w:r>
+        <w:t xml:space="preserve"> dargestellt. </w:t>
+      </w:r>
+    </w:p>
+    <w:p>
+      <w:pPr>
+        <w:pStyle w:val="berschrift1"/>
+      </w:pPr>
+      <w:r>
         <w:t>Datenquelle</w:t>
       </w:r>
     </w:p>
@@ -6095,7 +6155,7 @@
 </file>
 
 <file path=customXml/itemProps2.xml><?xml version="1.0" encoding="utf-8"?>
-<ds:datastoreItem xmlns:ds="http://schemas.openxmlformats.org/officeDocument/2006/customXml" ds:itemID="{061DF1E1-9D63-48EA-96E9-22159DCCD056}">
+<ds:datastoreItem xmlns:ds="http://schemas.openxmlformats.org/officeDocument/2006/customXml" ds:itemID="{CD94834A-A13B-4DBB-A96C-E6A021FE73BB}">
   <ds:schemaRefs>
     <ds:schemaRef ds:uri="http://schemas.openxmlformats.org/officeDocument/2006/bibliography"/>
   </ds:schemaRefs>

</xml_diff>

<commit_message>
Extended the concept with the paragraph "Map Generation" and did some other small improvements
</commit_message>
<xml_diff>
--- a/Weather Map/_Project Management/Concept.docx
+++ b/Weather Map/_Project Management/Concept.docx
@@ -4134,8 +4134,10 @@
       </w:pPr>
       <w:r>
         <w:lastRenderedPageBreak/>
-        <w:t>Wetterkarte</w:t>
-      </w:r>
+        <w:t>Projektbeschreibung</w:t>
+      </w:r>
+      <w:bookmarkStart w:id="0" w:name="_GoBack"/>
+      <w:bookmarkEnd w:id="0"/>
     </w:p>
     <w:p>
       <w:r>
@@ -4272,7 +4274,7 @@
             <v:path o:extrusionok="f" gradientshapeok="t" o:connecttype="rect"/>
             <o:lock v:ext="edit" aspectratio="t"/>
           </v:shapetype>
-          <v:shape id="_x0000_i1025" type="#_x0000_t75" style="width:453.5pt;height:35pt">
+          <v:shape id="_x0000_i1025" type="#_x0000_t75" style="width:453.45pt;height:35pt">
             <v:imagedata r:id="rId8" o:title="Auswahl Tag"/>
           </v:shape>
         </w:pict>
@@ -4327,7 +4329,7 @@
       </w:pPr>
       <w:r>
         <w:pict>
-          <v:shape id="_x0000_i1026" type="#_x0000_t75" style="width:453.5pt;height:339.5pt">
+          <v:shape id="_x0000_i1026" type="#_x0000_t75" style="width:453.5pt;height:339.45pt">
             <v:imagedata r:id="rId9" o:title="Auswahl Karte"/>
           </v:shape>
         </w:pict>
@@ -4382,16 +4384,27 @@
       </w:r>
     </w:p>
     <w:p>
-      <w:bookmarkStart w:id="0" w:name="_GoBack"/>
-      <w:bookmarkEnd w:id="0"/>
-      <w:r>
-        <w:t>Die Wetterdaten werden mit Symbolen (allgemeine Wetterlage, Wind und Pollenbelastung) und Text (Temperatur und Wind)</w:t>
-      </w:r>
-      <w:r>
-        <w:t xml:space="preserve"> in jeder Region</w:t>
-      </w:r>
-      <w:r>
-        <w:t xml:space="preserve"> dargestellt. </w:t>
+      <w:r>
+        <w:t xml:space="preserve">Die Wetterdaten werden mit Symbolen (allgemeine Wetterlage, Wind und Pollenbelastung) und Text (Temperatur und Wind) dargestellt. </w:t>
+      </w:r>
+    </w:p>
+    <w:p>
+      <w:pPr>
+        <w:pStyle w:val="berschrift1"/>
+      </w:pPr>
+      <w:r>
+        <w:t>Kartengenerierung</w:t>
+      </w:r>
+    </w:p>
+    <w:p>
+      <w:r>
+        <w:t>Bei jedem Aufruf der Wetterkarte wird überprüft ob die Wetterdaten am heutigen Tag bereits</w:t>
+      </w:r>
+      <w:r>
+        <w:t xml:space="preserve"> von der Datenquelle</w:t>
+      </w:r>
+      <w:r>
+        <w:t xml:space="preserve"> abgerufen wurden. Falls nicht, werden diese heruntergeladen und zwischengespeichert. Zu diesem Zeitpunkt werden auch bereits alle Karten gerendert und gespeichert, damit sie beim nächsten Aufruf ohne Verzögerung geladen werden können.</w:t>
       </w:r>
     </w:p>
     <w:p>
@@ -4424,15 +4437,10 @@
         <w:t>e</w:t>
       </w:r>
       <w:r>
+        <w:t xml:space="preserve"> und gibt sie im CSV-Format aus</w:t>
+      </w:r>
+      <w:r>
         <w:t>.</w:t>
-      </w:r>
-    </w:p>
-    <w:p>
-      <w:r>
-        <w:t>Bei jedem Au</w:t>
-      </w:r>
-      <w:r>
-        <w:t>fruf der Wetterkarte werden die Daten von dieser Webseite abgerufen und für die Generierung der Karten verwendet.</w:t>
       </w:r>
     </w:p>
     <w:p>
@@ -4454,6 +4462,15 @@
     <w:p>
       <w:r>
         <w:t>HTML5, CSS3 und JavaScript</w:t>
+      </w:r>
+      <w:r>
+        <w:t xml:space="preserve"> mit Bootstrap und jQ</w:t>
+      </w:r>
+      <w:r>
+        <w:t>u</w:t>
+      </w:r>
+      <w:r>
+        <w:t>ery</w:t>
       </w:r>
     </w:p>
     <w:p>
@@ -4626,7 +4643,7 @@
         <w:szCs w:val="16"/>
         <w:lang w:val="de-DE"/>
       </w:rPr>
-      <w:t>3</w:t>
+      <w:t>2</w:t>
     </w:r>
     <w:r>
       <w:rPr>
@@ -6155,7 +6172,7 @@
 </file>
 
 <file path=customXml/itemProps2.xml><?xml version="1.0" encoding="utf-8"?>
-<ds:datastoreItem xmlns:ds="http://schemas.openxmlformats.org/officeDocument/2006/customXml" ds:itemID="{CD94834A-A13B-4DBB-A96C-E6A021FE73BB}">
+<ds:datastoreItem xmlns:ds="http://schemas.openxmlformats.org/officeDocument/2006/customXml" ds:itemID="{4245D81C-1992-4BA3-8F63-595839C03362}">
   <ds:schemaRefs>
     <ds:schemaRef ds:uri="http://schemas.openxmlformats.org/officeDocument/2006/bibliography"/>
   </ds:schemaRefs>

</xml_diff>